<commit_message>
edits to appendices for valter analysis
</commit_message>
<xml_diff>
--- a/Manuscripts/Appendices.docx
+++ b/Manuscripts/Appendices.docx
@@ -189,27 +189,7 @@
                 <w:sz w:val="22"/>
                 <w:szCs w:val="22"/>
               </w:rPr>
-              <w:t>Mean (</w:t>
-            </w:r>
-            <w:proofErr w:type="spellStart"/>
-            <w:r>
-              <w:rPr>
-                <w:rFonts w:ascii="Times New Roman" w:hAnsi="Times New Roman" w:cs="Times New Roman"/>
-                <w:i/>
-                <w:sz w:val="22"/>
-                <w:szCs w:val="22"/>
-              </w:rPr>
-              <w:t>ms</w:t>
-            </w:r>
-            <w:proofErr w:type="spellEnd"/>
-            <w:r>
-              <w:rPr>
-                <w:rFonts w:ascii="Times New Roman" w:hAnsi="Times New Roman" w:cs="Times New Roman"/>
-                <w:i/>
-                <w:sz w:val="22"/>
-                <w:szCs w:val="22"/>
-              </w:rPr>
-              <w:t>)</w:t>
+              <w:t>Mean (ms)</w:t>
             </w:r>
           </w:p>
         </w:tc>
@@ -1103,16 +1083,7 @@
                 <w:sz w:val="22"/>
                 <w:szCs w:val="22"/>
               </w:rPr>
-              <w:t>Inc</w:t>
-            </w:r>
-            <w:r>
-              <w:rPr>
-                <w:rFonts w:ascii="Times New Roman" w:hAnsi="Times New Roman" w:cs="Times New Roman"/>
-                <w:i/>
-                <w:sz w:val="22"/>
-                <w:szCs w:val="22"/>
-              </w:rPr>
-              <w:t>ongruent</w:t>
+              <w:t>Incongruent</w:t>
             </w:r>
           </w:p>
         </w:tc>
@@ -1304,16 +1275,7 @@
                 <w:sz w:val="22"/>
                 <w:szCs w:val="22"/>
               </w:rPr>
-              <w:t>Inc</w:t>
-            </w:r>
-            <w:r>
-              <w:rPr>
-                <w:rFonts w:ascii="Times New Roman" w:hAnsi="Times New Roman" w:cs="Times New Roman"/>
-                <w:i/>
-                <w:sz w:val="22"/>
-                <w:szCs w:val="22"/>
-              </w:rPr>
-              <w:t>ongruent</w:t>
+              <w:t>Incongruent</w:t>
             </w:r>
           </w:p>
         </w:tc>
@@ -1486,16 +1448,7 @@
                 <w:sz w:val="22"/>
                 <w:szCs w:val="22"/>
               </w:rPr>
-              <w:t>Inc</w:t>
-            </w:r>
-            <w:r>
-              <w:rPr>
-                <w:rFonts w:ascii="Times New Roman" w:hAnsi="Times New Roman" w:cs="Times New Roman"/>
-                <w:i/>
-                <w:sz w:val="22"/>
-                <w:szCs w:val="22"/>
-              </w:rPr>
-              <w:t>ongruent</w:t>
+              <w:t>Incongruent</w:t>
             </w:r>
           </w:p>
         </w:tc>
@@ -1675,8 +1628,8 @@
       <w:tblGrid>
         <w:gridCol w:w="1933"/>
         <w:gridCol w:w="1852"/>
-        <w:gridCol w:w="2027"/>
-        <w:gridCol w:w="1635"/>
+        <w:gridCol w:w="2311"/>
+        <w:gridCol w:w="1351"/>
         <w:gridCol w:w="1579"/>
       </w:tblGrid>
       <w:tr>
@@ -1747,7 +1700,7 @@
         </w:tc>
         <w:tc>
           <w:tcPr>
-            <w:tcW w:w="2027" w:type="dxa"/>
+            <w:tcW w:w="2311" w:type="dxa"/>
             <w:tcBorders>
               <w:left w:val="nil"/>
               <w:bottom w:val="single" w:sz="4" w:space="0" w:color="auto"/>
@@ -1772,13 +1725,22 @@
                 <w:sz w:val="22"/>
                 <w:szCs w:val="22"/>
               </w:rPr>
-              <w:t>Number magnitude</w:t>
-            </w:r>
-          </w:p>
-        </w:tc>
-        <w:tc>
-          <w:tcPr>
-            <w:tcW w:w="1635" w:type="dxa"/>
+              <w:t xml:space="preserve">Numerosity </w:t>
+            </w:r>
+            <w:r>
+              <w:rPr>
+                <w:rFonts w:ascii="Times New Roman" w:hAnsi="Times New Roman" w:cs="Times New Roman"/>
+                <w:i/>
+                <w:sz w:val="22"/>
+                <w:szCs w:val="22"/>
+              </w:rPr>
+              <w:t>magnitude</w:t>
+            </w:r>
+          </w:p>
+        </w:tc>
+        <w:tc>
+          <w:tcPr>
+            <w:tcW w:w="1351" w:type="dxa"/>
             <w:tcBorders>
               <w:left w:val="nil"/>
               <w:bottom w:val="single" w:sz="4" w:space="0" w:color="auto"/>
@@ -1803,27 +1765,7 @@
                 <w:sz w:val="22"/>
                 <w:szCs w:val="22"/>
               </w:rPr>
-              <w:t>Mean (</w:t>
-            </w:r>
-            <w:proofErr w:type="spellStart"/>
-            <w:r>
-              <w:rPr>
-                <w:rFonts w:ascii="Times New Roman" w:hAnsi="Times New Roman" w:cs="Times New Roman"/>
-                <w:i/>
-                <w:sz w:val="22"/>
-                <w:szCs w:val="22"/>
-              </w:rPr>
-              <w:t>ms</w:t>
-            </w:r>
-            <w:proofErr w:type="spellEnd"/>
-            <w:r>
-              <w:rPr>
-                <w:rFonts w:ascii="Times New Roman" w:hAnsi="Times New Roman" w:cs="Times New Roman"/>
-                <w:i/>
-                <w:sz w:val="22"/>
-                <w:szCs w:val="22"/>
-              </w:rPr>
-              <w:t>)</w:t>
+              <w:t>Mean (ms)</w:t>
             </w:r>
           </w:p>
         </w:tc>
@@ -1925,7 +1867,7 @@
         </w:tc>
         <w:tc>
           <w:tcPr>
-            <w:tcW w:w="2027" w:type="dxa"/>
+            <w:tcW w:w="2311" w:type="dxa"/>
             <w:tcBorders>
               <w:left w:val="nil"/>
               <w:bottom w:val="nil"/>
@@ -1957,33 +1899,33 @@
         </w:tc>
         <w:tc>
           <w:tcPr>
-            <w:tcW w:w="1635" w:type="dxa"/>
-            <w:tcBorders>
-              <w:left w:val="nil"/>
-              <w:bottom w:val="nil"/>
-              <w:right w:val="nil"/>
-            </w:tcBorders>
-            <w:vAlign w:val="center"/>
-          </w:tcPr>
-          <w:p>
-            <w:pPr>
-              <w:spacing w:line="480" w:lineRule="auto"/>
-              <w:jc w:val="center"/>
-              <w:rPr>
-                <w:rFonts w:ascii="Times New Roman" w:hAnsi="Times New Roman" w:cs="Times New Roman"/>
-                <w:i/>
-                <w:sz w:val="22"/>
-                <w:szCs w:val="22"/>
-              </w:rPr>
-            </w:pPr>
-            <w:r>
-              <w:rPr>
-                <w:rFonts w:ascii="Times New Roman" w:hAnsi="Times New Roman" w:cs="Times New Roman"/>
-                <w:i/>
-                <w:sz w:val="22"/>
-                <w:szCs w:val="22"/>
-              </w:rPr>
-              <w:t>493.40</w:t>
+            <w:tcW w:w="1351" w:type="dxa"/>
+            <w:tcBorders>
+              <w:left w:val="nil"/>
+              <w:bottom w:val="nil"/>
+              <w:right w:val="nil"/>
+            </w:tcBorders>
+            <w:vAlign w:val="center"/>
+          </w:tcPr>
+          <w:p>
+            <w:pPr>
+              <w:spacing w:line="480" w:lineRule="auto"/>
+              <w:jc w:val="center"/>
+              <w:rPr>
+                <w:rFonts w:ascii="Times New Roman" w:hAnsi="Times New Roman" w:cs="Times New Roman"/>
+                <w:i/>
+                <w:sz w:val="22"/>
+                <w:szCs w:val="22"/>
+              </w:rPr>
+            </w:pPr>
+            <w:r>
+              <w:rPr>
+                <w:rFonts w:ascii="Times New Roman" w:hAnsi="Times New Roman" w:cs="Times New Roman"/>
+                <w:i/>
+                <w:sz w:val="22"/>
+                <w:szCs w:val="22"/>
+              </w:rPr>
+              <w:t>486.76</w:t>
             </w:r>
           </w:p>
         </w:tc>
@@ -2010,7 +1952,7 @@
                 <w:rFonts w:ascii="Times New Roman" w:hAnsi="Times New Roman" w:cs="Times New Roman"/>
                 <w:i/>
               </w:rPr>
-              <w:t>4.81</w:t>
+              <w:t>4.78</w:t>
             </w:r>
           </w:p>
         </w:tc>
@@ -2087,7 +2029,7 @@
         </w:tc>
         <w:tc>
           <w:tcPr>
-            <w:tcW w:w="2027" w:type="dxa"/>
+            <w:tcW w:w="2311" w:type="dxa"/>
             <w:tcBorders>
               <w:top w:val="nil"/>
               <w:left w:val="nil"/>
@@ -2120,34 +2062,34 @@
         </w:tc>
         <w:tc>
           <w:tcPr>
-            <w:tcW w:w="1635" w:type="dxa"/>
-            <w:tcBorders>
-              <w:top w:val="nil"/>
-              <w:left w:val="nil"/>
-              <w:bottom w:val="nil"/>
-              <w:right w:val="nil"/>
-            </w:tcBorders>
-            <w:vAlign w:val="center"/>
-          </w:tcPr>
-          <w:p>
-            <w:pPr>
-              <w:spacing w:line="480" w:lineRule="auto"/>
-              <w:jc w:val="center"/>
-              <w:rPr>
-                <w:rFonts w:ascii="Times New Roman" w:hAnsi="Times New Roman" w:cs="Times New Roman"/>
-                <w:i/>
-                <w:sz w:val="22"/>
-                <w:szCs w:val="22"/>
-              </w:rPr>
-            </w:pPr>
-            <w:r>
-              <w:rPr>
-                <w:rFonts w:ascii="Times New Roman" w:hAnsi="Times New Roman" w:cs="Times New Roman"/>
-                <w:i/>
-                <w:sz w:val="22"/>
-                <w:szCs w:val="22"/>
-              </w:rPr>
-              <w:t>486.76</w:t>
+            <w:tcW w:w="1351" w:type="dxa"/>
+            <w:tcBorders>
+              <w:top w:val="nil"/>
+              <w:left w:val="nil"/>
+              <w:bottom w:val="nil"/>
+              <w:right w:val="nil"/>
+            </w:tcBorders>
+            <w:vAlign w:val="center"/>
+          </w:tcPr>
+          <w:p>
+            <w:pPr>
+              <w:spacing w:line="480" w:lineRule="auto"/>
+              <w:jc w:val="center"/>
+              <w:rPr>
+                <w:rFonts w:ascii="Times New Roman" w:hAnsi="Times New Roman" w:cs="Times New Roman"/>
+                <w:i/>
+                <w:sz w:val="22"/>
+                <w:szCs w:val="22"/>
+              </w:rPr>
+            </w:pPr>
+            <w:r>
+              <w:rPr>
+                <w:rFonts w:ascii="Times New Roman" w:hAnsi="Times New Roman" w:cs="Times New Roman"/>
+                <w:i/>
+                <w:sz w:val="22"/>
+                <w:szCs w:val="22"/>
+              </w:rPr>
+              <w:t>493.40</w:t>
             </w:r>
           </w:p>
         </w:tc>
@@ -2175,7 +2117,7 @@
                 <w:rFonts w:ascii="Times New Roman" w:hAnsi="Times New Roman" w:cs="Times New Roman"/>
                 <w:i/>
               </w:rPr>
-              <w:t>4.78</w:t>
+              <w:t>4.81</w:t>
             </w:r>
           </w:p>
         </w:tc>
@@ -2252,7 +2194,7 @@
         </w:tc>
         <w:tc>
           <w:tcPr>
-            <w:tcW w:w="2027" w:type="dxa"/>
+            <w:tcW w:w="2311" w:type="dxa"/>
             <w:tcBorders>
               <w:top w:val="nil"/>
               <w:left w:val="nil"/>
@@ -2285,43 +2227,34 @@
         </w:tc>
         <w:tc>
           <w:tcPr>
-            <w:tcW w:w="1635" w:type="dxa"/>
-            <w:tcBorders>
-              <w:top w:val="nil"/>
-              <w:left w:val="nil"/>
-              <w:bottom w:val="nil"/>
-              <w:right w:val="nil"/>
-            </w:tcBorders>
-            <w:vAlign w:val="center"/>
-          </w:tcPr>
-          <w:p>
-            <w:pPr>
-              <w:spacing w:line="480" w:lineRule="auto"/>
-              <w:jc w:val="center"/>
-              <w:rPr>
-                <w:rFonts w:ascii="Times New Roman" w:hAnsi="Times New Roman" w:cs="Times New Roman"/>
-                <w:i/>
-                <w:sz w:val="22"/>
-                <w:szCs w:val="22"/>
-              </w:rPr>
-            </w:pPr>
-            <w:r>
-              <w:rPr>
-                <w:rFonts w:ascii="Times New Roman" w:hAnsi="Times New Roman" w:cs="Times New Roman"/>
-                <w:i/>
-                <w:sz w:val="22"/>
-                <w:szCs w:val="22"/>
-              </w:rPr>
-              <w:t>4</w:t>
-            </w:r>
-            <w:r>
-              <w:rPr>
-                <w:rFonts w:ascii="Times New Roman" w:hAnsi="Times New Roman" w:cs="Times New Roman"/>
-                <w:i/>
-                <w:sz w:val="22"/>
-                <w:szCs w:val="22"/>
-              </w:rPr>
-              <w:t>93.40</w:t>
+            <w:tcW w:w="1351" w:type="dxa"/>
+            <w:tcBorders>
+              <w:top w:val="nil"/>
+              <w:left w:val="nil"/>
+              <w:bottom w:val="nil"/>
+              <w:right w:val="nil"/>
+            </w:tcBorders>
+            <w:vAlign w:val="center"/>
+          </w:tcPr>
+          <w:p>
+            <w:pPr>
+              <w:spacing w:line="480" w:lineRule="auto"/>
+              <w:jc w:val="center"/>
+              <w:rPr>
+                <w:rFonts w:ascii="Times New Roman" w:hAnsi="Times New Roman" w:cs="Times New Roman"/>
+                <w:i/>
+                <w:sz w:val="22"/>
+                <w:szCs w:val="22"/>
+              </w:rPr>
+            </w:pPr>
+            <w:r>
+              <w:rPr>
+                <w:rFonts w:ascii="Times New Roman" w:hAnsi="Times New Roman" w:cs="Times New Roman"/>
+                <w:i/>
+                <w:sz w:val="22"/>
+                <w:szCs w:val="22"/>
+              </w:rPr>
+              <w:t>469.49</w:t>
             </w:r>
           </w:p>
         </w:tc>
@@ -2349,7 +2282,7 @@
                 <w:rFonts w:ascii="Times New Roman" w:hAnsi="Times New Roman" w:cs="Times New Roman"/>
                 <w:i/>
               </w:rPr>
-              <w:t>5.31</w:t>
+              <w:t>4.41</w:t>
             </w:r>
           </w:p>
         </w:tc>
@@ -2426,7 +2359,7 @@
         </w:tc>
         <w:tc>
           <w:tcPr>
-            <w:tcW w:w="2027" w:type="dxa"/>
+            <w:tcW w:w="2311" w:type="dxa"/>
             <w:tcBorders>
               <w:top w:val="nil"/>
               <w:left w:val="nil"/>
@@ -2459,34 +2392,34 @@
         </w:tc>
         <w:tc>
           <w:tcPr>
-            <w:tcW w:w="1635" w:type="dxa"/>
-            <w:tcBorders>
-              <w:top w:val="nil"/>
-              <w:left w:val="nil"/>
-              <w:bottom w:val="nil"/>
-              <w:right w:val="nil"/>
-            </w:tcBorders>
-            <w:vAlign w:val="center"/>
-          </w:tcPr>
-          <w:p>
-            <w:pPr>
-              <w:spacing w:line="480" w:lineRule="auto"/>
-              <w:jc w:val="center"/>
-              <w:rPr>
-                <w:rFonts w:ascii="Times New Roman" w:hAnsi="Times New Roman" w:cs="Times New Roman"/>
-                <w:i/>
-                <w:sz w:val="22"/>
-                <w:szCs w:val="22"/>
-              </w:rPr>
-            </w:pPr>
-            <w:r>
-              <w:rPr>
-                <w:rFonts w:ascii="Times New Roman" w:hAnsi="Times New Roman" w:cs="Times New Roman"/>
-                <w:i/>
-                <w:sz w:val="22"/>
-                <w:szCs w:val="22"/>
-              </w:rPr>
-              <w:t>469.49</w:t>
+            <w:tcW w:w="1351" w:type="dxa"/>
+            <w:tcBorders>
+              <w:top w:val="nil"/>
+              <w:left w:val="nil"/>
+              <w:bottom w:val="nil"/>
+              <w:right w:val="nil"/>
+            </w:tcBorders>
+            <w:vAlign w:val="center"/>
+          </w:tcPr>
+          <w:p>
+            <w:pPr>
+              <w:spacing w:line="480" w:lineRule="auto"/>
+              <w:jc w:val="center"/>
+              <w:rPr>
+                <w:rFonts w:ascii="Times New Roman" w:hAnsi="Times New Roman" w:cs="Times New Roman"/>
+                <w:i/>
+                <w:sz w:val="22"/>
+                <w:szCs w:val="22"/>
+              </w:rPr>
+            </w:pPr>
+            <w:r>
+              <w:rPr>
+                <w:rFonts w:ascii="Times New Roman" w:hAnsi="Times New Roman" w:cs="Times New Roman"/>
+                <w:i/>
+                <w:sz w:val="22"/>
+                <w:szCs w:val="22"/>
+              </w:rPr>
+              <w:t>493.40</w:t>
             </w:r>
           </w:p>
         </w:tc>
@@ -2514,7 +2447,7 @@
                 <w:rFonts w:ascii="Times New Roman" w:hAnsi="Times New Roman" w:cs="Times New Roman"/>
                 <w:i/>
               </w:rPr>
-              <w:t>4.41</w:t>
+              <w:t>5.31</w:t>
             </w:r>
           </w:p>
         </w:tc>
@@ -2591,7 +2524,7 @@
         </w:tc>
         <w:tc>
           <w:tcPr>
-            <w:tcW w:w="2027" w:type="dxa"/>
+            <w:tcW w:w="2311" w:type="dxa"/>
             <w:tcBorders>
               <w:top w:val="nil"/>
               <w:left w:val="nil"/>
@@ -2624,43 +2557,34 @@
         </w:tc>
         <w:tc>
           <w:tcPr>
-            <w:tcW w:w="1635" w:type="dxa"/>
-            <w:tcBorders>
-              <w:top w:val="nil"/>
-              <w:left w:val="nil"/>
-              <w:bottom w:val="nil"/>
-              <w:right w:val="nil"/>
-            </w:tcBorders>
-            <w:vAlign w:val="center"/>
-          </w:tcPr>
-          <w:p>
-            <w:pPr>
-              <w:spacing w:line="480" w:lineRule="auto"/>
-              <w:jc w:val="center"/>
-              <w:rPr>
-                <w:rFonts w:ascii="Times New Roman" w:hAnsi="Times New Roman" w:cs="Times New Roman"/>
-                <w:i/>
-                <w:sz w:val="22"/>
-                <w:szCs w:val="22"/>
-              </w:rPr>
-            </w:pPr>
-            <w:r>
-              <w:rPr>
-                <w:rFonts w:ascii="Times New Roman" w:hAnsi="Times New Roman" w:cs="Times New Roman"/>
-                <w:i/>
-                <w:sz w:val="22"/>
-                <w:szCs w:val="22"/>
-              </w:rPr>
-              <w:t>5</w:t>
-            </w:r>
-            <w:r>
-              <w:rPr>
-                <w:rFonts w:ascii="Times New Roman" w:hAnsi="Times New Roman" w:cs="Times New Roman"/>
-                <w:i/>
-                <w:sz w:val="22"/>
-                <w:szCs w:val="22"/>
-              </w:rPr>
-              <w:t>10.83</w:t>
+            <w:tcW w:w="1351" w:type="dxa"/>
+            <w:tcBorders>
+              <w:top w:val="nil"/>
+              <w:left w:val="nil"/>
+              <w:bottom w:val="nil"/>
+              <w:right w:val="nil"/>
+            </w:tcBorders>
+            <w:vAlign w:val="center"/>
+          </w:tcPr>
+          <w:p>
+            <w:pPr>
+              <w:spacing w:line="480" w:lineRule="auto"/>
+              <w:jc w:val="center"/>
+              <w:rPr>
+                <w:rFonts w:ascii="Times New Roman" w:hAnsi="Times New Roman" w:cs="Times New Roman"/>
+                <w:i/>
+                <w:sz w:val="22"/>
+                <w:szCs w:val="22"/>
+              </w:rPr>
+            </w:pPr>
+            <w:r>
+              <w:rPr>
+                <w:rFonts w:ascii="Times New Roman" w:hAnsi="Times New Roman" w:cs="Times New Roman"/>
+                <w:i/>
+                <w:sz w:val="22"/>
+                <w:szCs w:val="22"/>
+              </w:rPr>
+              <w:t>503.06</w:t>
             </w:r>
           </w:p>
         </w:tc>
@@ -2688,7 +2612,7 @@
                 <w:rFonts w:ascii="Times New Roman" w:hAnsi="Times New Roman" w:cs="Times New Roman"/>
                 <w:i/>
               </w:rPr>
-              <w:t>5.42</w:t>
+              <w:t>4.75</w:t>
             </w:r>
           </w:p>
         </w:tc>
@@ -2765,7 +2689,7 @@
         </w:tc>
         <w:tc>
           <w:tcPr>
-            <w:tcW w:w="2027" w:type="dxa"/>
+            <w:tcW w:w="2311" w:type="dxa"/>
             <w:tcBorders>
               <w:top w:val="nil"/>
               <w:left w:val="nil"/>
@@ -2798,43 +2722,34 @@
         </w:tc>
         <w:tc>
           <w:tcPr>
-            <w:tcW w:w="1635" w:type="dxa"/>
-            <w:tcBorders>
-              <w:top w:val="nil"/>
-              <w:left w:val="nil"/>
-              <w:bottom w:val="nil"/>
-              <w:right w:val="nil"/>
-            </w:tcBorders>
-            <w:vAlign w:val="center"/>
-          </w:tcPr>
-          <w:p>
-            <w:pPr>
-              <w:spacing w:line="480" w:lineRule="auto"/>
-              <w:jc w:val="center"/>
-              <w:rPr>
-                <w:rFonts w:ascii="Times New Roman" w:hAnsi="Times New Roman" w:cs="Times New Roman"/>
-                <w:i/>
-                <w:sz w:val="22"/>
-                <w:szCs w:val="22"/>
-              </w:rPr>
-            </w:pPr>
-            <w:r>
-              <w:rPr>
-                <w:rFonts w:ascii="Times New Roman" w:hAnsi="Times New Roman" w:cs="Times New Roman"/>
-                <w:i/>
-                <w:sz w:val="22"/>
-                <w:szCs w:val="22"/>
-              </w:rPr>
-              <w:t>50</w:t>
-            </w:r>
-            <w:r>
-              <w:rPr>
-                <w:rFonts w:ascii="Times New Roman" w:hAnsi="Times New Roman" w:cs="Times New Roman"/>
-                <w:i/>
-                <w:sz w:val="22"/>
-                <w:szCs w:val="22"/>
-              </w:rPr>
-              <w:t>3.06</w:t>
+            <w:tcW w:w="1351" w:type="dxa"/>
+            <w:tcBorders>
+              <w:top w:val="nil"/>
+              <w:left w:val="nil"/>
+              <w:bottom w:val="nil"/>
+              <w:right w:val="nil"/>
+            </w:tcBorders>
+            <w:vAlign w:val="center"/>
+          </w:tcPr>
+          <w:p>
+            <w:pPr>
+              <w:spacing w:line="480" w:lineRule="auto"/>
+              <w:jc w:val="center"/>
+              <w:rPr>
+                <w:rFonts w:ascii="Times New Roman" w:hAnsi="Times New Roman" w:cs="Times New Roman"/>
+                <w:i/>
+                <w:sz w:val="22"/>
+                <w:szCs w:val="22"/>
+              </w:rPr>
+            </w:pPr>
+            <w:r>
+              <w:rPr>
+                <w:rFonts w:ascii="Times New Roman" w:hAnsi="Times New Roman" w:cs="Times New Roman"/>
+                <w:i/>
+                <w:sz w:val="22"/>
+                <w:szCs w:val="22"/>
+              </w:rPr>
+              <w:t>510.83</w:t>
             </w:r>
           </w:p>
         </w:tc>
@@ -2862,7 +2777,7 @@
                 <w:rFonts w:ascii="Times New Roman" w:hAnsi="Times New Roman" w:cs="Times New Roman"/>
                 <w:i/>
               </w:rPr>
-              <w:t>4.75</w:t>
+              <w:t>5.42</w:t>
             </w:r>
           </w:p>
         </w:tc>
@@ -2939,7 +2854,7 @@
         </w:tc>
         <w:tc>
           <w:tcPr>
-            <w:tcW w:w="2027" w:type="dxa"/>
+            <w:tcW w:w="2311" w:type="dxa"/>
             <w:tcBorders>
               <w:top w:val="nil"/>
               <w:left w:val="nil"/>
@@ -2972,43 +2887,34 @@
         </w:tc>
         <w:tc>
           <w:tcPr>
-            <w:tcW w:w="1635" w:type="dxa"/>
-            <w:tcBorders>
-              <w:top w:val="nil"/>
-              <w:left w:val="nil"/>
-              <w:bottom w:val="nil"/>
-              <w:right w:val="nil"/>
-            </w:tcBorders>
-            <w:vAlign w:val="center"/>
-          </w:tcPr>
-          <w:p>
-            <w:pPr>
-              <w:spacing w:line="480" w:lineRule="auto"/>
-              <w:jc w:val="center"/>
-              <w:rPr>
-                <w:rFonts w:ascii="Times New Roman" w:hAnsi="Times New Roman" w:cs="Times New Roman"/>
-                <w:i/>
-                <w:sz w:val="22"/>
-                <w:szCs w:val="22"/>
-              </w:rPr>
-            </w:pPr>
-            <w:r>
-              <w:rPr>
-                <w:rFonts w:ascii="Times New Roman" w:hAnsi="Times New Roman" w:cs="Times New Roman"/>
-                <w:i/>
-                <w:sz w:val="22"/>
-                <w:szCs w:val="22"/>
-              </w:rPr>
-              <w:t>50</w:t>
-            </w:r>
-            <w:r>
-              <w:rPr>
-                <w:rFonts w:ascii="Times New Roman" w:hAnsi="Times New Roman" w:cs="Times New Roman"/>
-                <w:i/>
-                <w:sz w:val="22"/>
-                <w:szCs w:val="22"/>
-              </w:rPr>
-              <w:t>7.72</w:t>
+            <w:tcW w:w="1351" w:type="dxa"/>
+            <w:tcBorders>
+              <w:top w:val="nil"/>
+              <w:left w:val="nil"/>
+              <w:bottom w:val="nil"/>
+              <w:right w:val="nil"/>
+            </w:tcBorders>
+            <w:vAlign w:val="center"/>
+          </w:tcPr>
+          <w:p>
+            <w:pPr>
+              <w:spacing w:line="480" w:lineRule="auto"/>
+              <w:jc w:val="center"/>
+              <w:rPr>
+                <w:rFonts w:ascii="Times New Roman" w:hAnsi="Times New Roman" w:cs="Times New Roman"/>
+                <w:i/>
+                <w:sz w:val="22"/>
+                <w:szCs w:val="22"/>
+              </w:rPr>
+            </w:pPr>
+            <w:r>
+              <w:rPr>
+                <w:rFonts w:ascii="Times New Roman" w:hAnsi="Times New Roman" w:cs="Times New Roman"/>
+                <w:i/>
+                <w:sz w:val="22"/>
+                <w:szCs w:val="22"/>
+              </w:rPr>
+              <w:t>487.89</w:t>
             </w:r>
           </w:p>
         </w:tc>
@@ -3036,7 +2942,7 @@
                 <w:rFonts w:ascii="Times New Roman" w:hAnsi="Times New Roman" w:cs="Times New Roman"/>
                 <w:i/>
               </w:rPr>
-              <w:t>5.36</w:t>
+              <w:t>5.08</w:t>
             </w:r>
           </w:p>
         </w:tc>
@@ -3111,7 +3017,7 @@
         </w:tc>
         <w:tc>
           <w:tcPr>
-            <w:tcW w:w="2027" w:type="dxa"/>
+            <w:tcW w:w="2311" w:type="dxa"/>
             <w:tcBorders>
               <w:top w:val="nil"/>
               <w:left w:val="nil"/>
@@ -3143,33 +3049,33 @@
         </w:tc>
         <w:tc>
           <w:tcPr>
-            <w:tcW w:w="1635" w:type="dxa"/>
-            <w:tcBorders>
-              <w:top w:val="nil"/>
-              <w:left w:val="nil"/>
-              <w:right w:val="nil"/>
-            </w:tcBorders>
-            <w:vAlign w:val="center"/>
-          </w:tcPr>
-          <w:p>
-            <w:pPr>
-              <w:spacing w:line="480" w:lineRule="auto"/>
-              <w:jc w:val="center"/>
-              <w:rPr>
-                <w:rFonts w:ascii="Times New Roman" w:hAnsi="Times New Roman" w:cs="Times New Roman"/>
-                <w:i/>
-                <w:sz w:val="22"/>
-                <w:szCs w:val="22"/>
-              </w:rPr>
-            </w:pPr>
-            <w:r>
-              <w:rPr>
-                <w:rFonts w:ascii="Times New Roman" w:hAnsi="Times New Roman" w:cs="Times New Roman"/>
-                <w:i/>
-                <w:sz w:val="22"/>
-                <w:szCs w:val="22"/>
-              </w:rPr>
-              <w:t>487.89</w:t>
+            <w:tcW w:w="1351" w:type="dxa"/>
+            <w:tcBorders>
+              <w:top w:val="nil"/>
+              <w:left w:val="nil"/>
+              <w:right w:val="nil"/>
+            </w:tcBorders>
+            <w:vAlign w:val="center"/>
+          </w:tcPr>
+          <w:p>
+            <w:pPr>
+              <w:spacing w:line="480" w:lineRule="auto"/>
+              <w:jc w:val="center"/>
+              <w:rPr>
+                <w:rFonts w:ascii="Times New Roman" w:hAnsi="Times New Roman" w:cs="Times New Roman"/>
+                <w:i/>
+                <w:sz w:val="22"/>
+                <w:szCs w:val="22"/>
+              </w:rPr>
+            </w:pPr>
+            <w:r>
+              <w:rPr>
+                <w:rFonts w:ascii="Times New Roman" w:hAnsi="Times New Roman" w:cs="Times New Roman"/>
+                <w:i/>
+                <w:sz w:val="22"/>
+                <w:szCs w:val="22"/>
+              </w:rPr>
+              <w:t>507.72</w:t>
             </w:r>
           </w:p>
         </w:tc>
@@ -3196,14 +3102,7 @@
                 <w:rFonts w:ascii="Times New Roman" w:hAnsi="Times New Roman" w:cs="Times New Roman"/>
                 <w:i/>
               </w:rPr>
-              <w:t>5</w:t>
-            </w:r>
-            <w:r>
-              <w:rPr>
-                <w:rFonts w:ascii="Times New Roman" w:hAnsi="Times New Roman" w:cs="Times New Roman"/>
-                <w:i/>
-              </w:rPr>
-              <w:t>.08</w:t>
+              <w:t>5.36</w:t>
             </w:r>
           </w:p>
         </w:tc>

</xml_diff>